<commit_message>
slightly modify reading activity 2
slightly modify reading activity 2 to make argument an expression
</commit_message>
<xml_diff>
--- a/activities_sw/Reading_Activity2.docx
+++ b/activities_sw/Reading_Activity2.docx
@@ -78,13 +78,25 @@
       <w:r>
         <w:tab/>
       </w:r>
-      <w:r>
-        <w:rPr>
-          <w:rFonts w:ascii="Courier New" w:hAnsi="Courier New"/>
-          <w:sz w:val="20"/>
-          <w:szCs w:val="20"/>
-        </w:rPr>
-        <w:t>fd(</w:t>
+      <w:proofErr w:type="spellStart"/>
+      <w:proofErr w:type="gramStart"/>
+      <w:r>
+        <w:rPr>
+          <w:rFonts w:ascii="Courier New" w:hAnsi="Courier New"/>
+          <w:sz w:val="20"/>
+          <w:szCs w:val="20"/>
+        </w:rPr>
+        <w:t>fd</w:t>
+      </w:r>
+      <w:proofErr w:type="spellEnd"/>
+      <w:proofErr w:type="gramEnd"/>
+      <w:r>
+        <w:rPr>
+          <w:rFonts w:ascii="Courier New" w:hAnsi="Courier New"/>
+          <w:sz w:val="20"/>
+          <w:szCs w:val="20"/>
+        </w:rPr>
+        <w:t>(</w:t>
       </w:r>
       <w:r>
         <w:rPr>
@@ -163,7 +175,26 @@
           <w:szCs w:val="20"/>
         </w:rPr>
         <w:tab/>
-        <w:t>bk(</w:t>
+      </w:r>
+      <w:proofErr w:type="spellStart"/>
+      <w:proofErr w:type="gramStart"/>
+      <w:r>
+        <w:rPr>
+          <w:rFonts w:ascii="Courier New" w:hAnsi="Courier New"/>
+          <w:sz w:val="20"/>
+          <w:szCs w:val="20"/>
+        </w:rPr>
+        <w:t>bk</w:t>
+      </w:r>
+      <w:proofErr w:type="spellEnd"/>
+      <w:proofErr w:type="gramEnd"/>
+      <w:r>
+        <w:rPr>
+          <w:rFonts w:ascii="Courier New" w:hAnsi="Courier New"/>
+          <w:sz w:val="20"/>
+          <w:szCs w:val="20"/>
+        </w:rPr>
+        <w:t>(</w:t>
       </w:r>
       <w:r>
         <w:rPr>
@@ -242,7 +273,26 @@
           <w:szCs w:val="20"/>
         </w:rPr>
         <w:tab/>
-        <w:t>lt(</w:t>
+      </w:r>
+      <w:proofErr w:type="spellStart"/>
+      <w:proofErr w:type="gramStart"/>
+      <w:r>
+        <w:rPr>
+          <w:rFonts w:ascii="Courier New" w:hAnsi="Courier New"/>
+          <w:sz w:val="20"/>
+          <w:szCs w:val="20"/>
+        </w:rPr>
+        <w:t>lt</w:t>
+      </w:r>
+      <w:proofErr w:type="spellEnd"/>
+      <w:proofErr w:type="gramEnd"/>
+      <w:r>
+        <w:rPr>
+          <w:rFonts w:ascii="Courier New" w:hAnsi="Courier New"/>
+          <w:sz w:val="20"/>
+          <w:szCs w:val="20"/>
+        </w:rPr>
+        <w:t>(</w:t>
       </w:r>
       <w:r>
         <w:rPr>
@@ -322,13 +372,25 @@
       <w:r>
         <w:tab/>
       </w:r>
-      <w:r>
-        <w:rPr>
-          <w:rFonts w:ascii="Courier New" w:hAnsi="Courier New"/>
-          <w:sz w:val="20"/>
-          <w:szCs w:val="20"/>
-        </w:rPr>
-        <w:t>rt(</w:t>
+      <w:proofErr w:type="spellStart"/>
+      <w:proofErr w:type="gramStart"/>
+      <w:r>
+        <w:rPr>
+          <w:rFonts w:ascii="Courier New" w:hAnsi="Courier New"/>
+          <w:sz w:val="20"/>
+          <w:szCs w:val="20"/>
+        </w:rPr>
+        <w:t>rt</w:t>
+      </w:r>
+      <w:proofErr w:type="spellEnd"/>
+      <w:proofErr w:type="gramEnd"/>
+      <w:r>
+        <w:rPr>
+          <w:rFonts w:ascii="Courier New" w:hAnsi="Courier New"/>
+          <w:sz w:val="20"/>
+          <w:szCs w:val="20"/>
+        </w:rPr>
+        <w:t>(</w:t>
       </w:r>
       <w:r>
         <w:rPr>
@@ -408,13 +470,25 @@
       <w:r>
         <w:tab/>
       </w:r>
-      <w:r>
-        <w:rPr>
-          <w:rFonts w:ascii="Courier New" w:hAnsi="Courier New"/>
-          <w:sz w:val="20"/>
-          <w:szCs w:val="20"/>
-        </w:rPr>
-        <w:t>pd(</w:t>
+      <w:proofErr w:type="spellStart"/>
+      <w:proofErr w:type="gramStart"/>
+      <w:r>
+        <w:rPr>
+          <w:rFonts w:ascii="Courier New" w:hAnsi="Courier New"/>
+          <w:sz w:val="20"/>
+          <w:szCs w:val="20"/>
+        </w:rPr>
+        <w:t>pd</w:t>
+      </w:r>
+      <w:proofErr w:type="spellEnd"/>
+      <w:proofErr w:type="gramEnd"/>
+      <w:r>
+        <w:rPr>
+          <w:rFonts w:ascii="Courier New" w:hAnsi="Courier New"/>
+          <w:sz w:val="20"/>
+          <w:szCs w:val="20"/>
+        </w:rPr>
+        <w:t>(</w:t>
       </w:r>
       <w:r>
         <w:rPr>
@@ -458,13 +532,25 @@
       <w:r>
         <w:tab/>
       </w:r>
-      <w:r>
-        <w:rPr>
-          <w:rFonts w:ascii="Courier New" w:hAnsi="Courier New"/>
-          <w:sz w:val="20"/>
-          <w:szCs w:val="20"/>
-        </w:rPr>
-        <w:t>pu(</w:t>
+      <w:proofErr w:type="spellStart"/>
+      <w:proofErr w:type="gramStart"/>
+      <w:r>
+        <w:rPr>
+          <w:rFonts w:ascii="Courier New" w:hAnsi="Courier New"/>
+          <w:sz w:val="20"/>
+          <w:szCs w:val="20"/>
+        </w:rPr>
+        <w:t>pu</w:t>
+      </w:r>
+      <w:proofErr w:type="spellEnd"/>
+      <w:proofErr w:type="gramEnd"/>
+      <w:r>
+        <w:rPr>
+          <w:rFonts w:ascii="Courier New" w:hAnsi="Courier New"/>
+          <w:sz w:val="20"/>
+          <w:szCs w:val="20"/>
+        </w:rPr>
+        <w:t>(</w:t>
       </w:r>
       <w:r>
         <w:rPr>
@@ -557,7 +643,29 @@
           <w:sz w:val="20"/>
           <w:szCs w:val="20"/>
         </w:rPr>
-        <w:t># Load TurtleWorld functions</w:t>
+        <w:t xml:space="preserve"># Load </w:t>
+      </w:r>
+      <w:proofErr w:type="spellStart"/>
+      <w:r>
+        <w:rPr>
+          <w:rFonts w:ascii="Courier New" w:hAnsi="Courier New"/>
+          <w:b/>
+          <w:bCs/>
+          <w:sz w:val="20"/>
+          <w:szCs w:val="20"/>
+        </w:rPr>
+        <w:t>TurtleWorld</w:t>
+      </w:r>
+      <w:proofErr w:type="spellEnd"/>
+      <w:r>
+        <w:rPr>
+          <w:rFonts w:ascii="Courier New" w:hAnsi="Courier New"/>
+          <w:b/>
+          <w:bCs/>
+          <w:sz w:val="20"/>
+          <w:szCs w:val="20"/>
+        </w:rPr>
+        <w:t xml:space="preserve"> functions</w:t>
       </w:r>
     </w:p>
     <w:p>
@@ -572,15 +680,49 @@
           <w:szCs w:val="20"/>
         </w:rPr>
       </w:pPr>
-      <w:r>
-        <w:rPr>
-          <w:rFonts w:ascii="Courier New" w:hAnsi="Courier New"/>
-          <w:b/>
-          <w:bCs/>
-          <w:sz w:val="20"/>
-          <w:szCs w:val="20"/>
-        </w:rPr>
-        <w:t>from TurtleWorld import *</w:t>
+      <w:proofErr w:type="gramStart"/>
+      <w:r>
+        <w:rPr>
+          <w:rFonts w:ascii="Courier New" w:hAnsi="Courier New"/>
+          <w:b/>
+          <w:bCs/>
+          <w:sz w:val="20"/>
+          <w:szCs w:val="20"/>
+        </w:rPr>
+        <w:t>from</w:t>
+      </w:r>
+      <w:proofErr w:type="gramEnd"/>
+      <w:r>
+        <w:rPr>
+          <w:rFonts w:ascii="Courier New" w:hAnsi="Courier New"/>
+          <w:b/>
+          <w:bCs/>
+          <w:sz w:val="20"/>
+          <w:szCs w:val="20"/>
+        </w:rPr>
+        <w:t xml:space="preserve"> </w:t>
+      </w:r>
+      <w:proofErr w:type="spellStart"/>
+      <w:r>
+        <w:rPr>
+          <w:rFonts w:ascii="Courier New" w:hAnsi="Courier New"/>
+          <w:b/>
+          <w:bCs/>
+          <w:sz w:val="20"/>
+          <w:szCs w:val="20"/>
+        </w:rPr>
+        <w:t>TurtleWorld</w:t>
+      </w:r>
+      <w:proofErr w:type="spellEnd"/>
+      <w:r>
+        <w:rPr>
+          <w:rFonts w:ascii="Courier New" w:hAnsi="Courier New"/>
+          <w:b/>
+          <w:bCs/>
+          <w:sz w:val="20"/>
+          <w:szCs w:val="20"/>
+        </w:rPr>
+        <w:t xml:space="preserve"> import *</w:t>
       </w:r>
     </w:p>
     <w:p>
@@ -607,15 +749,51 @@
           <w:szCs w:val="20"/>
         </w:rPr>
       </w:pPr>
-      <w:r>
-        <w:rPr>
-          <w:rFonts w:ascii="Courier New" w:hAnsi="Courier New"/>
-          <w:b/>
-          <w:bCs/>
-          <w:sz w:val="20"/>
-          <w:szCs w:val="20"/>
-        </w:rPr>
-        <w:t>def doSomething(t, height):</w:t>
+      <w:proofErr w:type="spellStart"/>
+      <w:proofErr w:type="gramStart"/>
+      <w:r>
+        <w:rPr>
+          <w:rFonts w:ascii="Courier New" w:hAnsi="Courier New"/>
+          <w:b/>
+          <w:bCs/>
+          <w:sz w:val="20"/>
+          <w:szCs w:val="20"/>
+        </w:rPr>
+        <w:t>def</w:t>
+      </w:r>
+      <w:proofErr w:type="spellEnd"/>
+      <w:proofErr w:type="gramEnd"/>
+      <w:r>
+        <w:rPr>
+          <w:rFonts w:ascii="Courier New" w:hAnsi="Courier New"/>
+          <w:b/>
+          <w:bCs/>
+          <w:sz w:val="20"/>
+          <w:szCs w:val="20"/>
+        </w:rPr>
+        <w:t xml:space="preserve"> </w:t>
+      </w:r>
+      <w:proofErr w:type="spellStart"/>
+      <w:r>
+        <w:rPr>
+          <w:rFonts w:ascii="Courier New" w:hAnsi="Courier New"/>
+          <w:b/>
+          <w:bCs/>
+          <w:sz w:val="20"/>
+          <w:szCs w:val="20"/>
+        </w:rPr>
+        <w:t>doSomething</w:t>
+      </w:r>
+      <w:proofErr w:type="spellEnd"/>
+      <w:r>
+        <w:rPr>
+          <w:rFonts w:ascii="Courier New" w:hAnsi="Courier New"/>
+          <w:b/>
+          <w:bCs/>
+          <w:sz w:val="20"/>
+          <w:szCs w:val="20"/>
+        </w:rPr>
+        <w:t>(t, height):</w:t>
       </w:r>
     </w:p>
     <w:p>
@@ -638,7 +816,31 @@
           <w:sz w:val="20"/>
           <w:szCs w:val="20"/>
         </w:rPr>
-        <w:t xml:space="preserve">    pu(t)</w:t>
+        <w:t xml:space="preserve">    </w:t>
+      </w:r>
+      <w:proofErr w:type="spellStart"/>
+      <w:proofErr w:type="gramStart"/>
+      <w:r>
+        <w:rPr>
+          <w:rFonts w:ascii="Courier New" w:hAnsi="Courier New"/>
+          <w:b/>
+          <w:bCs/>
+          <w:sz w:val="20"/>
+          <w:szCs w:val="20"/>
+        </w:rPr>
+        <w:t>pu</w:t>
+      </w:r>
+      <w:proofErr w:type="spellEnd"/>
+      <w:proofErr w:type="gramEnd"/>
+      <w:r>
+        <w:rPr>
+          <w:rFonts w:ascii="Courier New" w:hAnsi="Courier New"/>
+          <w:b/>
+          <w:bCs/>
+          <w:sz w:val="20"/>
+          <w:szCs w:val="20"/>
+        </w:rPr>
+        <w:t>(t)</w:t>
       </w:r>
     </w:p>
     <w:p>
@@ -661,7 +863,31 @@
           <w:sz w:val="20"/>
           <w:szCs w:val="20"/>
         </w:rPr>
-        <w:t xml:space="preserve">    bk(t, height/4)</w:t>
+        <w:t xml:space="preserve">    </w:t>
+      </w:r>
+      <w:proofErr w:type="spellStart"/>
+      <w:proofErr w:type="gramStart"/>
+      <w:r>
+        <w:rPr>
+          <w:rFonts w:ascii="Courier New" w:hAnsi="Courier New"/>
+          <w:b/>
+          <w:bCs/>
+          <w:sz w:val="20"/>
+          <w:szCs w:val="20"/>
+        </w:rPr>
+        <w:t>bk</w:t>
+      </w:r>
+      <w:proofErr w:type="spellEnd"/>
+      <w:proofErr w:type="gramEnd"/>
+      <w:r>
+        <w:rPr>
+          <w:rFonts w:ascii="Courier New" w:hAnsi="Courier New"/>
+          <w:b/>
+          <w:bCs/>
+          <w:sz w:val="20"/>
+          <w:szCs w:val="20"/>
+        </w:rPr>
+        <w:t>(t, height/4)</w:t>
       </w:r>
     </w:p>
     <w:p>
@@ -684,7 +910,31 @@
           <w:sz w:val="20"/>
           <w:szCs w:val="20"/>
         </w:rPr>
-        <w:t xml:space="preserve">    lt(t, 90)</w:t>
+        <w:t xml:space="preserve">    </w:t>
+      </w:r>
+      <w:proofErr w:type="spellStart"/>
+      <w:proofErr w:type="gramStart"/>
+      <w:r>
+        <w:rPr>
+          <w:rFonts w:ascii="Courier New" w:hAnsi="Courier New"/>
+          <w:b/>
+          <w:bCs/>
+          <w:sz w:val="20"/>
+          <w:szCs w:val="20"/>
+        </w:rPr>
+        <w:t>lt</w:t>
+      </w:r>
+      <w:proofErr w:type="spellEnd"/>
+      <w:proofErr w:type="gramEnd"/>
+      <w:r>
+        <w:rPr>
+          <w:rFonts w:ascii="Courier New" w:hAnsi="Courier New"/>
+          <w:b/>
+          <w:bCs/>
+          <w:sz w:val="20"/>
+          <w:szCs w:val="20"/>
+        </w:rPr>
+        <w:t>(t, 90)</w:t>
       </w:r>
     </w:p>
     <w:p>
@@ -707,7 +957,31 @@
           <w:sz w:val="20"/>
           <w:szCs w:val="20"/>
         </w:rPr>
-        <w:t xml:space="preserve">    bk(t, height/2)</w:t>
+        <w:t xml:space="preserve">    </w:t>
+      </w:r>
+      <w:proofErr w:type="spellStart"/>
+      <w:proofErr w:type="gramStart"/>
+      <w:r>
+        <w:rPr>
+          <w:rFonts w:ascii="Courier New" w:hAnsi="Courier New"/>
+          <w:b/>
+          <w:bCs/>
+          <w:sz w:val="20"/>
+          <w:szCs w:val="20"/>
+        </w:rPr>
+        <w:t>bk</w:t>
+      </w:r>
+      <w:proofErr w:type="spellEnd"/>
+      <w:proofErr w:type="gramEnd"/>
+      <w:r>
+        <w:rPr>
+          <w:rFonts w:ascii="Courier New" w:hAnsi="Courier New"/>
+          <w:b/>
+          <w:bCs/>
+          <w:sz w:val="20"/>
+          <w:szCs w:val="20"/>
+        </w:rPr>
+        <w:t>(t, height/2)</w:t>
       </w:r>
     </w:p>
     <w:p>
@@ -743,7 +1017,31 @@
           <w:sz w:val="20"/>
           <w:szCs w:val="20"/>
         </w:rPr>
-        <w:t xml:space="preserve">    pd(t)</w:t>
+        <w:t xml:space="preserve">    </w:t>
+      </w:r>
+      <w:proofErr w:type="spellStart"/>
+      <w:proofErr w:type="gramStart"/>
+      <w:r>
+        <w:rPr>
+          <w:rFonts w:ascii="Courier New" w:hAnsi="Courier New"/>
+          <w:b/>
+          <w:bCs/>
+          <w:sz w:val="20"/>
+          <w:szCs w:val="20"/>
+        </w:rPr>
+        <w:t>pd</w:t>
+      </w:r>
+      <w:proofErr w:type="spellEnd"/>
+      <w:proofErr w:type="gramEnd"/>
+      <w:r>
+        <w:rPr>
+          <w:rFonts w:ascii="Courier New" w:hAnsi="Courier New"/>
+          <w:b/>
+          <w:bCs/>
+          <w:sz w:val="20"/>
+          <w:szCs w:val="20"/>
+        </w:rPr>
+        <w:t>(t)</w:t>
       </w:r>
     </w:p>
     <w:p>
@@ -766,7 +1064,31 @@
           <w:sz w:val="20"/>
           <w:szCs w:val="20"/>
         </w:rPr>
-        <w:t xml:space="preserve">    fd(t, height)</w:t>
+        <w:t xml:space="preserve">    </w:t>
+      </w:r>
+      <w:proofErr w:type="spellStart"/>
+      <w:proofErr w:type="gramStart"/>
+      <w:r>
+        <w:rPr>
+          <w:rFonts w:ascii="Courier New" w:hAnsi="Courier New"/>
+          <w:b/>
+          <w:bCs/>
+          <w:sz w:val="20"/>
+          <w:szCs w:val="20"/>
+        </w:rPr>
+        <w:t>fd</w:t>
+      </w:r>
+      <w:proofErr w:type="spellEnd"/>
+      <w:proofErr w:type="gramEnd"/>
+      <w:r>
+        <w:rPr>
+          <w:rFonts w:ascii="Courier New" w:hAnsi="Courier New"/>
+          <w:b/>
+          <w:bCs/>
+          <w:sz w:val="20"/>
+          <w:szCs w:val="20"/>
+        </w:rPr>
+        <w:t>(t, height)</w:t>
       </w:r>
     </w:p>
     <w:p>
@@ -789,7 +1111,31 @@
           <w:sz w:val="20"/>
           <w:szCs w:val="20"/>
         </w:rPr>
-        <w:t xml:space="preserve">    rt(t, 90)</w:t>
+        <w:t xml:space="preserve">    </w:t>
+      </w:r>
+      <w:proofErr w:type="spellStart"/>
+      <w:proofErr w:type="gramStart"/>
+      <w:r>
+        <w:rPr>
+          <w:rFonts w:ascii="Courier New" w:hAnsi="Courier New"/>
+          <w:b/>
+          <w:bCs/>
+          <w:sz w:val="20"/>
+          <w:szCs w:val="20"/>
+        </w:rPr>
+        <w:t>rt</w:t>
+      </w:r>
+      <w:proofErr w:type="spellEnd"/>
+      <w:proofErr w:type="gramEnd"/>
+      <w:r>
+        <w:rPr>
+          <w:rFonts w:ascii="Courier New" w:hAnsi="Courier New"/>
+          <w:b/>
+          <w:bCs/>
+          <w:sz w:val="20"/>
+          <w:szCs w:val="20"/>
+        </w:rPr>
+        <w:t>(t, 90)</w:t>
       </w:r>
     </w:p>
     <w:p>
@@ -812,7 +1158,31 @@
           <w:sz w:val="20"/>
           <w:szCs w:val="20"/>
         </w:rPr>
-        <w:t xml:space="preserve">    fd(t, height/2)</w:t>
+        <w:t xml:space="preserve">    </w:t>
+      </w:r>
+      <w:proofErr w:type="spellStart"/>
+      <w:proofErr w:type="gramStart"/>
+      <w:r>
+        <w:rPr>
+          <w:rFonts w:ascii="Courier New" w:hAnsi="Courier New"/>
+          <w:b/>
+          <w:bCs/>
+          <w:sz w:val="20"/>
+          <w:szCs w:val="20"/>
+        </w:rPr>
+        <w:t>fd</w:t>
+      </w:r>
+      <w:proofErr w:type="spellEnd"/>
+      <w:proofErr w:type="gramEnd"/>
+      <w:r>
+        <w:rPr>
+          <w:rFonts w:ascii="Courier New" w:hAnsi="Courier New"/>
+          <w:b/>
+          <w:bCs/>
+          <w:sz w:val="20"/>
+          <w:szCs w:val="20"/>
+        </w:rPr>
+        <w:t>(t, height/2)</w:t>
       </w:r>
     </w:p>
     <w:p>
@@ -835,7 +1205,31 @@
           <w:sz w:val="20"/>
           <w:szCs w:val="20"/>
         </w:rPr>
-        <w:t xml:space="preserve">    rt(t, 90)</w:t>
+        <w:t xml:space="preserve">    </w:t>
+      </w:r>
+      <w:proofErr w:type="spellStart"/>
+      <w:proofErr w:type="gramStart"/>
+      <w:r>
+        <w:rPr>
+          <w:rFonts w:ascii="Courier New" w:hAnsi="Courier New"/>
+          <w:b/>
+          <w:bCs/>
+          <w:sz w:val="20"/>
+          <w:szCs w:val="20"/>
+        </w:rPr>
+        <w:t>rt</w:t>
+      </w:r>
+      <w:proofErr w:type="spellEnd"/>
+      <w:proofErr w:type="gramEnd"/>
+      <w:r>
+        <w:rPr>
+          <w:rFonts w:ascii="Courier New" w:hAnsi="Courier New"/>
+          <w:b/>
+          <w:bCs/>
+          <w:sz w:val="20"/>
+          <w:szCs w:val="20"/>
+        </w:rPr>
+        <w:t>(t, 90)</w:t>
       </w:r>
     </w:p>
     <w:p>
@@ -858,7 +1252,31 @@
           <w:sz w:val="20"/>
           <w:szCs w:val="20"/>
         </w:rPr>
-        <w:t xml:space="preserve">    fd(t, height)</w:t>
+        <w:t xml:space="preserve">    </w:t>
+      </w:r>
+      <w:proofErr w:type="spellStart"/>
+      <w:proofErr w:type="gramStart"/>
+      <w:r>
+        <w:rPr>
+          <w:rFonts w:ascii="Courier New" w:hAnsi="Courier New"/>
+          <w:b/>
+          <w:bCs/>
+          <w:sz w:val="20"/>
+          <w:szCs w:val="20"/>
+        </w:rPr>
+        <w:t>fd</w:t>
+      </w:r>
+      <w:proofErr w:type="spellEnd"/>
+      <w:proofErr w:type="gramEnd"/>
+      <w:r>
+        <w:rPr>
+          <w:rFonts w:ascii="Courier New" w:hAnsi="Courier New"/>
+          <w:b/>
+          <w:bCs/>
+          <w:sz w:val="20"/>
+          <w:szCs w:val="20"/>
+        </w:rPr>
+        <w:t>(t, height)</w:t>
       </w:r>
     </w:p>
     <w:p>
@@ -894,7 +1312,31 @@
           <w:sz w:val="20"/>
           <w:szCs w:val="20"/>
         </w:rPr>
-        <w:t xml:space="preserve">    pu(t)</w:t>
+        <w:t xml:space="preserve">    </w:t>
+      </w:r>
+      <w:proofErr w:type="spellStart"/>
+      <w:proofErr w:type="gramStart"/>
+      <w:r>
+        <w:rPr>
+          <w:rFonts w:ascii="Courier New" w:hAnsi="Courier New"/>
+          <w:b/>
+          <w:bCs/>
+          <w:sz w:val="20"/>
+          <w:szCs w:val="20"/>
+        </w:rPr>
+        <w:t>pu</w:t>
+      </w:r>
+      <w:proofErr w:type="spellEnd"/>
+      <w:proofErr w:type="gramEnd"/>
+      <w:r>
+        <w:rPr>
+          <w:rFonts w:ascii="Courier New" w:hAnsi="Courier New"/>
+          <w:b/>
+          <w:bCs/>
+          <w:sz w:val="20"/>
+          <w:szCs w:val="20"/>
+        </w:rPr>
+        <w:t>(t)</w:t>
       </w:r>
     </w:p>
     <w:p>
@@ -917,7 +1359,31 @@
           <w:sz w:val="20"/>
           <w:szCs w:val="20"/>
         </w:rPr>
-        <w:t xml:space="preserve">    bk(t, height/2)</w:t>
+        <w:t xml:space="preserve">    </w:t>
+      </w:r>
+      <w:proofErr w:type="spellStart"/>
+      <w:proofErr w:type="gramStart"/>
+      <w:r>
+        <w:rPr>
+          <w:rFonts w:ascii="Courier New" w:hAnsi="Courier New"/>
+          <w:b/>
+          <w:bCs/>
+          <w:sz w:val="20"/>
+          <w:szCs w:val="20"/>
+        </w:rPr>
+        <w:t>bk</w:t>
+      </w:r>
+      <w:proofErr w:type="spellEnd"/>
+      <w:proofErr w:type="gramEnd"/>
+      <w:r>
+        <w:rPr>
+          <w:rFonts w:ascii="Courier New" w:hAnsi="Courier New"/>
+          <w:b/>
+          <w:bCs/>
+          <w:sz w:val="20"/>
+          <w:szCs w:val="20"/>
+        </w:rPr>
+        <w:t>(t, height/2)</w:t>
       </w:r>
     </w:p>
     <w:p>
@@ -940,7 +1406,31 @@
           <w:sz w:val="20"/>
           <w:szCs w:val="20"/>
         </w:rPr>
-        <w:t xml:space="preserve">    rt(t, 90)</w:t>
+        <w:t xml:space="preserve">    </w:t>
+      </w:r>
+      <w:proofErr w:type="spellStart"/>
+      <w:proofErr w:type="gramStart"/>
+      <w:r>
+        <w:rPr>
+          <w:rFonts w:ascii="Courier New" w:hAnsi="Courier New"/>
+          <w:b/>
+          <w:bCs/>
+          <w:sz w:val="20"/>
+          <w:szCs w:val="20"/>
+        </w:rPr>
+        <w:t>rt</w:t>
+      </w:r>
+      <w:proofErr w:type="spellEnd"/>
+      <w:proofErr w:type="gramEnd"/>
+      <w:r>
+        <w:rPr>
+          <w:rFonts w:ascii="Courier New" w:hAnsi="Courier New"/>
+          <w:b/>
+          <w:bCs/>
+          <w:sz w:val="20"/>
+          <w:szCs w:val="20"/>
+        </w:rPr>
+        <w:t>(t, 90)</w:t>
       </w:r>
     </w:p>
     <w:p>
@@ -976,7 +1466,31 @@
           <w:sz w:val="20"/>
           <w:szCs w:val="20"/>
         </w:rPr>
-        <w:t xml:space="preserve">    pd(t)</w:t>
+        <w:t xml:space="preserve">    </w:t>
+      </w:r>
+      <w:proofErr w:type="spellStart"/>
+      <w:proofErr w:type="gramStart"/>
+      <w:r>
+        <w:rPr>
+          <w:rFonts w:ascii="Courier New" w:hAnsi="Courier New"/>
+          <w:b/>
+          <w:bCs/>
+          <w:sz w:val="20"/>
+          <w:szCs w:val="20"/>
+        </w:rPr>
+        <w:t>pd</w:t>
+      </w:r>
+      <w:proofErr w:type="spellEnd"/>
+      <w:proofErr w:type="gramEnd"/>
+      <w:r>
+        <w:rPr>
+          <w:rFonts w:ascii="Courier New" w:hAnsi="Courier New"/>
+          <w:b/>
+          <w:bCs/>
+          <w:sz w:val="20"/>
+          <w:szCs w:val="20"/>
+        </w:rPr>
+        <w:t>(t)</w:t>
       </w:r>
     </w:p>
     <w:p>
@@ -999,7 +1513,31 @@
           <w:sz w:val="20"/>
           <w:szCs w:val="20"/>
         </w:rPr>
-        <w:t xml:space="preserve">    fd(t, height/2)</w:t>
+        <w:t xml:space="preserve">    </w:t>
+      </w:r>
+      <w:proofErr w:type="spellStart"/>
+      <w:proofErr w:type="gramStart"/>
+      <w:r>
+        <w:rPr>
+          <w:rFonts w:ascii="Courier New" w:hAnsi="Courier New"/>
+          <w:b/>
+          <w:bCs/>
+          <w:sz w:val="20"/>
+          <w:szCs w:val="20"/>
+        </w:rPr>
+        <w:t>fd</w:t>
+      </w:r>
+      <w:proofErr w:type="spellEnd"/>
+      <w:proofErr w:type="gramEnd"/>
+      <w:r>
+        <w:rPr>
+          <w:rFonts w:ascii="Courier New" w:hAnsi="Courier New"/>
+          <w:b/>
+          <w:bCs/>
+          <w:sz w:val="20"/>
+          <w:szCs w:val="20"/>
+        </w:rPr>
+        <w:t>(t, height/2)</w:t>
       </w:r>
     </w:p>
     <w:p>
@@ -1050,15 +1588,29 @@
           <w:szCs w:val="20"/>
         </w:rPr>
       </w:pPr>
-      <w:r>
-        <w:rPr>
-          <w:rFonts w:ascii="Courier New" w:hAnsi="Courier New"/>
-          <w:b/>
-          <w:bCs/>
-          <w:sz w:val="20"/>
-          <w:szCs w:val="20"/>
-        </w:rPr>
-        <w:t>def main():</w:t>
+      <w:proofErr w:type="spellStart"/>
+      <w:proofErr w:type="gramStart"/>
+      <w:r>
+        <w:rPr>
+          <w:rFonts w:ascii="Courier New" w:hAnsi="Courier New"/>
+          <w:b/>
+          <w:bCs/>
+          <w:sz w:val="20"/>
+          <w:szCs w:val="20"/>
+        </w:rPr>
+        <w:t>def</w:t>
+      </w:r>
+      <w:proofErr w:type="spellEnd"/>
+      <w:proofErr w:type="gramEnd"/>
+      <w:r>
+        <w:rPr>
+          <w:rFonts w:ascii="Courier New" w:hAnsi="Courier New"/>
+          <w:b/>
+          <w:bCs/>
+          <w:sz w:val="20"/>
+          <w:szCs w:val="20"/>
+        </w:rPr>
+        <w:t xml:space="preserve"> main():</w:t>
       </w:r>
     </w:p>
     <w:p>
@@ -1081,7 +1633,29 @@
           <w:sz w:val="20"/>
           <w:szCs w:val="20"/>
         </w:rPr>
-        <w:t xml:space="preserve">    # Create TurtleWorld and Turtle objects</w:t>
+        <w:t xml:space="preserve">    # Create </w:t>
+      </w:r>
+      <w:proofErr w:type="spellStart"/>
+      <w:r>
+        <w:rPr>
+          <w:rFonts w:ascii="Courier New" w:hAnsi="Courier New"/>
+          <w:b/>
+          <w:bCs/>
+          <w:sz w:val="20"/>
+          <w:szCs w:val="20"/>
+        </w:rPr>
+        <w:t>TurtleWorld</w:t>
+      </w:r>
+      <w:proofErr w:type="spellEnd"/>
+      <w:r>
+        <w:rPr>
+          <w:rFonts w:ascii="Courier New" w:hAnsi="Courier New"/>
+          <w:b/>
+          <w:bCs/>
+          <w:sz w:val="20"/>
+          <w:szCs w:val="20"/>
+        </w:rPr>
+        <w:t xml:space="preserve"> and Turtle objects</w:t>
       </w:r>
     </w:p>
     <w:p>
@@ -1104,7 +1678,51 @@
           <w:sz w:val="20"/>
           <w:szCs w:val="20"/>
         </w:rPr>
-        <w:t xml:space="preserve">    world = TurtleWorld()</w:t>
+        <w:t xml:space="preserve">    </w:t>
+      </w:r>
+      <w:proofErr w:type="gramStart"/>
+      <w:r>
+        <w:rPr>
+          <w:rFonts w:ascii="Courier New" w:hAnsi="Courier New"/>
+          <w:b/>
+          <w:bCs/>
+          <w:sz w:val="20"/>
+          <w:szCs w:val="20"/>
+        </w:rPr>
+        <w:t>world</w:t>
+      </w:r>
+      <w:proofErr w:type="gramEnd"/>
+      <w:r>
+        <w:rPr>
+          <w:rFonts w:ascii="Courier New" w:hAnsi="Courier New"/>
+          <w:b/>
+          <w:bCs/>
+          <w:sz w:val="20"/>
+          <w:szCs w:val="20"/>
+        </w:rPr>
+        <w:t xml:space="preserve"> = </w:t>
+      </w:r>
+      <w:proofErr w:type="spellStart"/>
+      <w:r>
+        <w:rPr>
+          <w:rFonts w:ascii="Courier New" w:hAnsi="Courier New"/>
+          <w:b/>
+          <w:bCs/>
+          <w:sz w:val="20"/>
+          <w:szCs w:val="20"/>
+        </w:rPr>
+        <w:t>TurtleWorld</w:t>
+      </w:r>
+      <w:proofErr w:type="spellEnd"/>
+      <w:r>
+        <w:rPr>
+          <w:rFonts w:ascii="Courier New" w:hAnsi="Courier New"/>
+          <w:b/>
+          <w:bCs/>
+          <w:sz w:val="20"/>
+          <w:szCs w:val="20"/>
+        </w:rPr>
+        <w:t>()</w:t>
       </w:r>
     </w:p>
     <w:p>
@@ -1127,7 +1745,29 @@
           <w:sz w:val="20"/>
           <w:szCs w:val="20"/>
         </w:rPr>
-        <w:t xml:space="preserve">    turtle = Turtle()</w:t>
+        <w:t xml:space="preserve">    </w:t>
+      </w:r>
+      <w:proofErr w:type="gramStart"/>
+      <w:r>
+        <w:rPr>
+          <w:rFonts w:ascii="Courier New" w:hAnsi="Courier New"/>
+          <w:b/>
+          <w:bCs/>
+          <w:sz w:val="20"/>
+          <w:szCs w:val="20"/>
+        </w:rPr>
+        <w:t>turtle</w:t>
+      </w:r>
+      <w:proofErr w:type="gramEnd"/>
+      <w:r>
+        <w:rPr>
+          <w:rFonts w:ascii="Courier New" w:hAnsi="Courier New"/>
+          <w:b/>
+          <w:bCs/>
+          <w:sz w:val="20"/>
+          <w:szCs w:val="20"/>
+        </w:rPr>
+        <w:t xml:space="preserve"> = Turtle()</w:t>
       </w:r>
     </w:p>
     <w:p>
@@ -1163,7 +1803,29 @@
           <w:sz w:val="20"/>
           <w:szCs w:val="20"/>
         </w:rPr>
-        <w:t xml:space="preserve">    height = 50</w:t>
+        <w:t xml:space="preserve">    </w:t>
+      </w:r>
+      <w:proofErr w:type="gramStart"/>
+      <w:r>
+        <w:rPr>
+          <w:rFonts w:ascii="Courier New" w:hAnsi="Courier New"/>
+          <w:b/>
+          <w:bCs/>
+          <w:sz w:val="20"/>
+          <w:szCs w:val="20"/>
+        </w:rPr>
+        <w:t>height</w:t>
+      </w:r>
+      <w:proofErr w:type="gramEnd"/>
+      <w:r>
+        <w:rPr>
+          <w:rFonts w:ascii="Courier New" w:hAnsi="Courier New"/>
+          <w:b/>
+          <w:bCs/>
+          <w:sz w:val="20"/>
+          <w:szCs w:val="20"/>
+        </w:rPr>
+        <w:t xml:space="preserve"> = 50</w:t>
       </w:r>
     </w:p>
     <w:p>
@@ -1186,7 +1848,71 @@
           <w:sz w:val="20"/>
           <w:szCs w:val="20"/>
         </w:rPr>
-        <w:t xml:space="preserve">    doSomething(turtle, height)</w:t>
+        <w:t xml:space="preserve">    </w:t>
+      </w:r>
+      <w:proofErr w:type="spellStart"/>
+      <w:r>
+        <w:rPr>
+          <w:rFonts w:ascii="Courier New" w:hAnsi="Courier New"/>
+          <w:b/>
+          <w:bCs/>
+          <w:sz w:val="20"/>
+          <w:szCs w:val="20"/>
+        </w:rPr>
+        <w:t>doSomething</w:t>
+      </w:r>
+      <w:proofErr w:type="spellEnd"/>
+      <w:r>
+        <w:rPr>
+          <w:rFonts w:ascii="Courier New" w:hAnsi="Courier New"/>
+          <w:b/>
+          <w:bCs/>
+          <w:sz w:val="20"/>
+          <w:szCs w:val="20"/>
+        </w:rPr>
+        <w:t xml:space="preserve">(turtle, </w:t>
+      </w:r>
+      <w:r>
+        <w:rPr>
+          <w:rFonts w:ascii="Courier New" w:hAnsi="Courier New"/>
+          <w:b/>
+          <w:bCs/>
+          <w:sz w:val="20"/>
+          <w:szCs w:val="20"/>
+        </w:rPr>
+        <w:t>(3*</w:t>
+      </w:r>
+      <w:r>
+        <w:rPr>
+          <w:rFonts w:ascii="Courier New" w:hAnsi="Courier New"/>
+          <w:b/>
+          <w:bCs/>
+          <w:sz w:val="20"/>
+          <w:szCs w:val="20"/>
+        </w:rPr>
+        <w:t>height</w:t>
+      </w:r>
+      <w:r>
+        <w:rPr>
+          <w:rFonts w:ascii="Courier New" w:hAnsi="Courier New"/>
+          <w:b/>
+          <w:bCs/>
+          <w:sz w:val="20"/>
+          <w:szCs w:val="20"/>
+        </w:rPr>
+        <w:t>)/5</w:t>
+      </w:r>
+      <w:bookmarkStart w:id="0" w:name="_GoBack"/>
+      <w:bookmarkEnd w:id="0"/>
+      <w:r>
+        <w:rPr>
+          <w:rFonts w:ascii="Courier New" w:hAnsi="Courier New"/>
+          <w:b/>
+          <w:bCs/>
+          <w:sz w:val="20"/>
+          <w:szCs w:val="20"/>
+        </w:rPr>
+        <w:t>)</w:t>
       </w:r>
     </w:p>
     <w:p>
@@ -1227,15 +1953,27 @@
           <w:szCs w:val="20"/>
         </w:rPr>
       </w:pPr>
-      <w:r>
-        <w:rPr>
-          <w:rFonts w:ascii="Courier New" w:hAnsi="Courier New"/>
-          <w:b/>
-          <w:bCs/>
-          <w:sz w:val="20"/>
-          <w:szCs w:val="20"/>
-        </w:rPr>
-        <w:t xml:space="preserve">main()    </w:t>
+      <w:proofErr w:type="gramStart"/>
+      <w:r>
+        <w:rPr>
+          <w:rFonts w:ascii="Courier New" w:hAnsi="Courier New"/>
+          <w:b/>
+          <w:bCs/>
+          <w:sz w:val="20"/>
+          <w:szCs w:val="20"/>
+        </w:rPr>
+        <w:t>main</w:t>
+      </w:r>
+      <w:proofErr w:type="gramEnd"/>
+      <w:r>
+        <w:rPr>
+          <w:rFonts w:ascii="Courier New" w:hAnsi="Courier New"/>
+          <w:b/>
+          <w:bCs/>
+          <w:sz w:val="20"/>
+          <w:szCs w:val="20"/>
+        </w:rPr>
+        <w:t xml:space="preserve">()    </w:t>
       </w:r>
     </w:p>
     <w:p>
@@ -1426,15 +2164,51 @@
           <w:szCs w:val="20"/>
         </w:rPr>
       </w:pPr>
-      <w:r>
-        <w:rPr>
-          <w:rFonts w:ascii="Courier New" w:hAnsi="Courier New"/>
-          <w:b/>
-          <w:bCs/>
-          <w:sz w:val="20"/>
-          <w:szCs w:val="20"/>
-        </w:rPr>
-        <w:t>def doSomething(val1, val2, val3):</w:t>
+      <w:proofErr w:type="spellStart"/>
+      <w:proofErr w:type="gramStart"/>
+      <w:r>
+        <w:rPr>
+          <w:rFonts w:ascii="Courier New" w:hAnsi="Courier New"/>
+          <w:b/>
+          <w:bCs/>
+          <w:sz w:val="20"/>
+          <w:szCs w:val="20"/>
+        </w:rPr>
+        <w:t>def</w:t>
+      </w:r>
+      <w:proofErr w:type="spellEnd"/>
+      <w:proofErr w:type="gramEnd"/>
+      <w:r>
+        <w:rPr>
+          <w:rFonts w:ascii="Courier New" w:hAnsi="Courier New"/>
+          <w:b/>
+          <w:bCs/>
+          <w:sz w:val="20"/>
+          <w:szCs w:val="20"/>
+        </w:rPr>
+        <w:t xml:space="preserve"> </w:t>
+      </w:r>
+      <w:proofErr w:type="spellStart"/>
+      <w:r>
+        <w:rPr>
+          <w:rFonts w:ascii="Courier New" w:hAnsi="Courier New"/>
+          <w:b/>
+          <w:bCs/>
+          <w:sz w:val="20"/>
+          <w:szCs w:val="20"/>
+        </w:rPr>
+        <w:t>doSomething</w:t>
+      </w:r>
+      <w:proofErr w:type="spellEnd"/>
+      <w:r>
+        <w:rPr>
+          <w:rFonts w:ascii="Courier New" w:hAnsi="Courier New"/>
+          <w:b/>
+          <w:bCs/>
+          <w:sz w:val="20"/>
+          <w:szCs w:val="20"/>
+        </w:rPr>
+        <w:t>(val1, val2, val3):</w:t>
       </w:r>
     </w:p>
     <w:p>
@@ -1457,7 +2231,29 @@
           <w:sz w:val="20"/>
           <w:szCs w:val="20"/>
         </w:rPr>
-        <w:t xml:space="preserve">    return val1 + val2 + val3</w:t>
+        <w:t xml:space="preserve">    </w:t>
+      </w:r>
+      <w:proofErr w:type="gramStart"/>
+      <w:r>
+        <w:rPr>
+          <w:rFonts w:ascii="Courier New" w:hAnsi="Courier New"/>
+          <w:b/>
+          <w:bCs/>
+          <w:sz w:val="20"/>
+          <w:szCs w:val="20"/>
+        </w:rPr>
+        <w:t>return</w:t>
+      </w:r>
+      <w:proofErr w:type="gramEnd"/>
+      <w:r>
+        <w:rPr>
+          <w:rFonts w:ascii="Courier New" w:hAnsi="Courier New"/>
+          <w:b/>
+          <w:bCs/>
+          <w:sz w:val="20"/>
+          <w:szCs w:val="20"/>
+        </w:rPr>
+        <w:t xml:space="preserve"> val1 + val2 + val3</w:t>
       </w:r>
     </w:p>
     <w:p>
@@ -1485,15 +2281,51 @@
           <w:szCs w:val="20"/>
         </w:rPr>
       </w:pPr>
-      <w:r>
-        <w:rPr>
-          <w:rFonts w:ascii="Courier New" w:hAnsi="Courier New"/>
-          <w:b/>
-          <w:bCs/>
-          <w:sz w:val="20"/>
-          <w:szCs w:val="20"/>
-        </w:rPr>
-        <w:t>def doSomethingElse(val1, val2):</w:t>
+      <w:proofErr w:type="spellStart"/>
+      <w:proofErr w:type="gramStart"/>
+      <w:r>
+        <w:rPr>
+          <w:rFonts w:ascii="Courier New" w:hAnsi="Courier New"/>
+          <w:b/>
+          <w:bCs/>
+          <w:sz w:val="20"/>
+          <w:szCs w:val="20"/>
+        </w:rPr>
+        <w:t>def</w:t>
+      </w:r>
+      <w:proofErr w:type="spellEnd"/>
+      <w:proofErr w:type="gramEnd"/>
+      <w:r>
+        <w:rPr>
+          <w:rFonts w:ascii="Courier New" w:hAnsi="Courier New"/>
+          <w:b/>
+          <w:bCs/>
+          <w:sz w:val="20"/>
+          <w:szCs w:val="20"/>
+        </w:rPr>
+        <w:t xml:space="preserve"> </w:t>
+      </w:r>
+      <w:proofErr w:type="spellStart"/>
+      <w:r>
+        <w:rPr>
+          <w:rFonts w:ascii="Courier New" w:hAnsi="Courier New"/>
+          <w:b/>
+          <w:bCs/>
+          <w:sz w:val="20"/>
+          <w:szCs w:val="20"/>
+        </w:rPr>
+        <w:t>doSomethingElse</w:t>
+      </w:r>
+      <w:proofErr w:type="spellEnd"/>
+      <w:r>
+        <w:rPr>
+          <w:rFonts w:ascii="Courier New" w:hAnsi="Courier New"/>
+          <w:b/>
+          <w:bCs/>
+          <w:sz w:val="20"/>
+          <w:szCs w:val="20"/>
+        </w:rPr>
+        <w:t>(val1, val2):</w:t>
       </w:r>
     </w:p>
     <w:p>
@@ -1516,7 +2348,29 @@
           <w:sz w:val="20"/>
           <w:szCs w:val="20"/>
         </w:rPr>
-        <w:t xml:space="preserve">    return val1 / val2</w:t>
+        <w:t xml:space="preserve">    </w:t>
+      </w:r>
+      <w:proofErr w:type="gramStart"/>
+      <w:r>
+        <w:rPr>
+          <w:rFonts w:ascii="Courier New" w:hAnsi="Courier New"/>
+          <w:b/>
+          <w:bCs/>
+          <w:sz w:val="20"/>
+          <w:szCs w:val="20"/>
+        </w:rPr>
+        <w:t>return</w:t>
+      </w:r>
+      <w:proofErr w:type="gramEnd"/>
+      <w:r>
+        <w:rPr>
+          <w:rFonts w:ascii="Courier New" w:hAnsi="Courier New"/>
+          <w:b/>
+          <w:bCs/>
+          <w:sz w:val="20"/>
+          <w:szCs w:val="20"/>
+        </w:rPr>
+        <w:t xml:space="preserve"> val1 / val2</w:t>
       </w:r>
     </w:p>
     <w:p>
@@ -1567,15 +2421,29 @@
           <w:szCs w:val="20"/>
         </w:rPr>
       </w:pPr>
-      <w:r>
-        <w:rPr>
-          <w:rFonts w:ascii="Courier New" w:hAnsi="Courier New"/>
-          <w:b/>
-          <w:bCs/>
-          <w:sz w:val="20"/>
-          <w:szCs w:val="20"/>
-        </w:rPr>
-        <w:t>def main():</w:t>
+      <w:proofErr w:type="spellStart"/>
+      <w:proofErr w:type="gramStart"/>
+      <w:r>
+        <w:rPr>
+          <w:rFonts w:ascii="Courier New" w:hAnsi="Courier New"/>
+          <w:b/>
+          <w:bCs/>
+          <w:sz w:val="20"/>
+          <w:szCs w:val="20"/>
+        </w:rPr>
+        <w:t>def</w:t>
+      </w:r>
+      <w:proofErr w:type="spellEnd"/>
+      <w:proofErr w:type="gramEnd"/>
+      <w:r>
+        <w:rPr>
+          <w:rFonts w:ascii="Courier New" w:hAnsi="Courier New"/>
+          <w:b/>
+          <w:bCs/>
+          <w:sz w:val="20"/>
+          <w:szCs w:val="20"/>
+        </w:rPr>
+        <w:t xml:space="preserve"> main():</w:t>
       </w:r>
     </w:p>
     <w:p>
@@ -1608,6 +2476,187 @@
           <w:sz w:val="20"/>
           <w:szCs w:val="20"/>
         </w:rPr>
+        <w:t># Define variables</w:t>
+      </w:r>
+    </w:p>
+    <w:p>
+      <w:pPr>
+        <w:pStyle w:val="Default"/>
+        <w:ind w:firstLine="720"/>
+        <w:rPr>
+          <w:rFonts w:ascii="Courier New" w:hAnsi="Courier New"/>
+          <w:b/>
+          <w:bCs/>
+          <w:sz w:val="20"/>
+          <w:szCs w:val="20"/>
+        </w:rPr>
+      </w:pPr>
+      <w:r>
+        <w:rPr>
+          <w:rFonts w:ascii="Courier New" w:hAnsi="Courier New"/>
+          <w:b/>
+          <w:bCs/>
+          <w:sz w:val="20"/>
+          <w:szCs w:val="20"/>
+        </w:rPr>
+        <w:t xml:space="preserve">    </w:t>
+      </w:r>
+      <w:proofErr w:type="gramStart"/>
+      <w:r>
+        <w:rPr>
+          <w:rFonts w:ascii="Courier New" w:hAnsi="Courier New"/>
+          <w:b/>
+          <w:bCs/>
+          <w:sz w:val="20"/>
+          <w:szCs w:val="20"/>
+        </w:rPr>
+        <w:t>num1</w:t>
+      </w:r>
+      <w:proofErr w:type="gramEnd"/>
+      <w:r>
+        <w:rPr>
+          <w:rFonts w:ascii="Courier New" w:hAnsi="Courier New"/>
+          <w:b/>
+          <w:bCs/>
+          <w:sz w:val="20"/>
+          <w:szCs w:val="20"/>
+        </w:rPr>
+        <w:t xml:space="preserve"> = 100</w:t>
+      </w:r>
+    </w:p>
+    <w:p>
+      <w:pPr>
+        <w:pStyle w:val="Default"/>
+        <w:ind w:firstLine="720"/>
+        <w:rPr>
+          <w:rFonts w:ascii="Courier New" w:hAnsi="Courier New"/>
+          <w:b/>
+          <w:bCs/>
+          <w:sz w:val="20"/>
+          <w:szCs w:val="20"/>
+        </w:rPr>
+      </w:pPr>
+      <w:r>
+        <w:rPr>
+          <w:rFonts w:ascii="Courier New" w:hAnsi="Courier New"/>
+          <w:b/>
+          <w:bCs/>
+          <w:sz w:val="20"/>
+          <w:szCs w:val="20"/>
+        </w:rPr>
+        <w:t xml:space="preserve">    </w:t>
+      </w:r>
+      <w:proofErr w:type="gramStart"/>
+      <w:r>
+        <w:rPr>
+          <w:rFonts w:ascii="Courier New" w:hAnsi="Courier New"/>
+          <w:b/>
+          <w:bCs/>
+          <w:sz w:val="20"/>
+          <w:szCs w:val="20"/>
+        </w:rPr>
+        <w:t>num2</w:t>
+      </w:r>
+      <w:proofErr w:type="gramEnd"/>
+      <w:r>
+        <w:rPr>
+          <w:rFonts w:ascii="Courier New" w:hAnsi="Courier New"/>
+          <w:b/>
+          <w:bCs/>
+          <w:sz w:val="20"/>
+          <w:szCs w:val="20"/>
+        </w:rPr>
+        <w:t xml:space="preserve"> = 200</w:t>
+      </w:r>
+    </w:p>
+    <w:p>
+      <w:pPr>
+        <w:pStyle w:val="Default"/>
+        <w:ind w:firstLine="720"/>
+        <w:rPr>
+          <w:rFonts w:ascii="Courier New" w:hAnsi="Courier New"/>
+          <w:b/>
+          <w:bCs/>
+          <w:sz w:val="20"/>
+          <w:szCs w:val="20"/>
+        </w:rPr>
+      </w:pPr>
+      <w:r>
+        <w:rPr>
+          <w:rFonts w:ascii="Courier New" w:hAnsi="Courier New"/>
+          <w:b/>
+          <w:bCs/>
+          <w:sz w:val="20"/>
+          <w:szCs w:val="20"/>
+        </w:rPr>
+        <w:t xml:space="preserve">    </w:t>
+      </w:r>
+      <w:proofErr w:type="gramStart"/>
+      <w:r>
+        <w:rPr>
+          <w:rFonts w:ascii="Courier New" w:hAnsi="Courier New"/>
+          <w:b/>
+          <w:bCs/>
+          <w:sz w:val="20"/>
+          <w:szCs w:val="20"/>
+        </w:rPr>
+        <w:t>num3</w:t>
+      </w:r>
+      <w:proofErr w:type="gramEnd"/>
+      <w:r>
+        <w:rPr>
+          <w:rFonts w:ascii="Courier New" w:hAnsi="Courier New"/>
+          <w:b/>
+          <w:bCs/>
+          <w:sz w:val="20"/>
+          <w:szCs w:val="20"/>
+        </w:rPr>
+        <w:t xml:space="preserve"> = 300</w:t>
+      </w:r>
+    </w:p>
+    <w:p>
+      <w:pPr>
+        <w:pStyle w:val="Default"/>
+        <w:ind w:firstLine="720"/>
+        <w:rPr>
+          <w:rFonts w:ascii="Courier New" w:hAnsi="Courier New"/>
+          <w:b/>
+          <w:bCs/>
+          <w:sz w:val="20"/>
+          <w:szCs w:val="20"/>
+        </w:rPr>
+      </w:pPr>
+    </w:p>
+    <w:p>
+      <w:pPr>
+        <w:pStyle w:val="Default"/>
+        <w:ind w:firstLine="720"/>
+        <w:rPr>
+          <w:rFonts w:ascii="Courier New" w:hAnsi="Courier New"/>
+          <w:b/>
+          <w:bCs/>
+          <w:sz w:val="20"/>
+          <w:szCs w:val="20"/>
+        </w:rPr>
+      </w:pPr>
+      <w:r>
+        <w:rPr>
+          <w:rFonts w:ascii="Courier New" w:hAnsi="Courier New"/>
+          <w:b/>
+          <w:bCs/>
+          <w:sz w:val="20"/>
+          <w:szCs w:val="20"/>
+        </w:rPr>
+        <w:t xml:space="preserve">    </w:t>
+      </w:r>
+      <w:r>
+        <w:rPr>
+          <w:rFonts w:ascii="Courier New" w:hAnsi="Courier New"/>
+          <w:b/>
+          <w:bCs/>
+          <w:sz w:val="20"/>
+          <w:szCs w:val="20"/>
+        </w:rPr>
         <w:t xml:space="preserve"># </w:t>
       </w:r>
       <w:r>
@@ -1618,7 +2667,17 @@
           <w:sz w:val="20"/>
           <w:szCs w:val="20"/>
         </w:rPr>
-        <w:t>Define variables</w:t>
+        <w:t>D</w:t>
+      </w:r>
+      <w:r>
+        <w:rPr>
+          <w:rFonts w:ascii="Courier New" w:hAnsi="Courier New"/>
+          <w:b/>
+          <w:bCs/>
+          <w:sz w:val="20"/>
+          <w:szCs w:val="20"/>
+        </w:rPr>
+        <w:t>o computation</w:t>
       </w:r>
     </w:p>
     <w:p>
@@ -1641,7 +2700,51 @@
           <w:sz w:val="20"/>
           <w:szCs w:val="20"/>
         </w:rPr>
-        <w:t xml:space="preserve">    num1 = 100</w:t>
+        <w:t xml:space="preserve">    </w:t>
+      </w:r>
+      <w:proofErr w:type="gramStart"/>
+      <w:r>
+        <w:rPr>
+          <w:rFonts w:ascii="Courier New" w:hAnsi="Courier New"/>
+          <w:b/>
+          <w:bCs/>
+          <w:sz w:val="20"/>
+          <w:szCs w:val="20"/>
+        </w:rPr>
+        <w:t>result1</w:t>
+      </w:r>
+      <w:proofErr w:type="gramEnd"/>
+      <w:r>
+        <w:rPr>
+          <w:rFonts w:ascii="Courier New" w:hAnsi="Courier New"/>
+          <w:b/>
+          <w:bCs/>
+          <w:sz w:val="20"/>
+          <w:szCs w:val="20"/>
+        </w:rPr>
+        <w:t xml:space="preserve"> = </w:t>
+      </w:r>
+      <w:proofErr w:type="spellStart"/>
+      <w:r>
+        <w:rPr>
+          <w:rFonts w:ascii="Courier New" w:hAnsi="Courier New"/>
+          <w:b/>
+          <w:bCs/>
+          <w:sz w:val="20"/>
+          <w:szCs w:val="20"/>
+        </w:rPr>
+        <w:t>doSomething</w:t>
+      </w:r>
+      <w:proofErr w:type="spellEnd"/>
+      <w:r>
+        <w:rPr>
+          <w:rFonts w:ascii="Courier New" w:hAnsi="Courier New"/>
+          <w:b/>
+          <w:bCs/>
+          <w:sz w:val="20"/>
+          <w:szCs w:val="20"/>
+        </w:rPr>
+        <w:t>(num1, num2, num3)</w:t>
       </w:r>
     </w:p>
     <w:p>
@@ -1664,7 +2767,51 @@
           <w:sz w:val="20"/>
           <w:szCs w:val="20"/>
         </w:rPr>
-        <w:t xml:space="preserve">    num2 = 200</w:t>
+        <w:t xml:space="preserve">    </w:t>
+      </w:r>
+      <w:proofErr w:type="gramStart"/>
+      <w:r>
+        <w:rPr>
+          <w:rFonts w:ascii="Courier New" w:hAnsi="Courier New"/>
+          <w:b/>
+          <w:bCs/>
+          <w:sz w:val="20"/>
+          <w:szCs w:val="20"/>
+        </w:rPr>
+        <w:t>result2</w:t>
+      </w:r>
+      <w:proofErr w:type="gramEnd"/>
+      <w:r>
+        <w:rPr>
+          <w:rFonts w:ascii="Courier New" w:hAnsi="Courier New"/>
+          <w:b/>
+          <w:bCs/>
+          <w:sz w:val="20"/>
+          <w:szCs w:val="20"/>
+        </w:rPr>
+        <w:t xml:space="preserve"> = </w:t>
+      </w:r>
+      <w:proofErr w:type="spellStart"/>
+      <w:r>
+        <w:rPr>
+          <w:rFonts w:ascii="Courier New" w:hAnsi="Courier New"/>
+          <w:b/>
+          <w:bCs/>
+          <w:sz w:val="20"/>
+          <w:szCs w:val="20"/>
+        </w:rPr>
+        <w:t>doSomethingElse</w:t>
+      </w:r>
+      <w:proofErr w:type="spellEnd"/>
+      <w:r>
+        <w:rPr>
+          <w:rFonts w:ascii="Courier New" w:hAnsi="Courier New"/>
+          <w:b/>
+          <w:bCs/>
+          <w:sz w:val="20"/>
+          <w:szCs w:val="20"/>
+        </w:rPr>
+        <w:t>(result1, 3)</w:t>
       </w:r>
     </w:p>
     <w:p>
@@ -1679,16 +2826,6 @@
           <w:szCs w:val="20"/>
         </w:rPr>
       </w:pPr>
-      <w:r>
-        <w:rPr>
-          <w:rFonts w:ascii="Courier New" w:hAnsi="Courier New"/>
-          <w:b/>
-          <w:bCs/>
-          <w:sz w:val="20"/>
-          <w:szCs w:val="20"/>
-        </w:rPr>
-        <w:t xml:space="preserve">    num3 = 300</w:t>
-      </w:r>
     </w:p>
     <w:p>
       <w:pPr>
@@ -1702,6 +2839,46 @@
           <w:szCs w:val="20"/>
         </w:rPr>
       </w:pPr>
+      <w:r>
+        <w:rPr>
+          <w:rFonts w:ascii="Courier New" w:hAnsi="Courier New"/>
+          <w:b/>
+          <w:bCs/>
+          <w:sz w:val="20"/>
+          <w:szCs w:val="20"/>
+        </w:rPr>
+        <w:t xml:space="preserve">    </w:t>
+      </w:r>
+      <w:r>
+        <w:rPr>
+          <w:rFonts w:ascii="Courier New" w:hAnsi="Courier New"/>
+          <w:b/>
+          <w:bCs/>
+          <w:sz w:val="20"/>
+          <w:szCs w:val="20"/>
+        </w:rPr>
+        <w:t xml:space="preserve"># </w:t>
+      </w:r>
+      <w:r>
+        <w:rPr>
+          <w:rFonts w:ascii="Courier New" w:hAnsi="Courier New"/>
+          <w:b/>
+          <w:bCs/>
+          <w:sz w:val="20"/>
+          <w:szCs w:val="20"/>
+        </w:rPr>
+        <w:t>P</w:t>
+      </w:r>
+      <w:r>
+        <w:rPr>
+          <w:rFonts w:ascii="Courier New" w:hAnsi="Courier New"/>
+          <w:b/>
+          <w:bCs/>
+          <w:sz w:val="20"/>
+          <w:szCs w:val="20"/>
+        </w:rPr>
+        <w:t>rint output</w:t>
+      </w:r>
     </w:p>
     <w:p>
       <w:pPr>
@@ -1725,170 +2902,27 @@
         </w:rPr>
         <w:t xml:space="preserve">    </w:t>
       </w:r>
-      <w:r>
-        <w:rPr>
-          <w:rFonts w:ascii="Courier New" w:hAnsi="Courier New"/>
-          <w:b/>
-          <w:bCs/>
-          <w:sz w:val="20"/>
-          <w:szCs w:val="20"/>
-        </w:rPr>
-        <w:t xml:space="preserve"># </w:t>
-      </w:r>
-      <w:r>
-        <w:rPr>
-          <w:rFonts w:ascii="Courier New" w:hAnsi="Courier New"/>
-          <w:b/>
-          <w:bCs/>
-          <w:sz w:val="20"/>
-          <w:szCs w:val="20"/>
-        </w:rPr>
-        <w:t>D</w:t>
-      </w:r>
-      <w:r>
-        <w:rPr>
-          <w:rFonts w:ascii="Courier New" w:hAnsi="Courier New"/>
-          <w:b/>
-          <w:bCs/>
-          <w:sz w:val="20"/>
-          <w:szCs w:val="20"/>
-        </w:rPr>
-        <w:t>o computation</w:t>
-      </w:r>
-    </w:p>
-    <w:p>
-      <w:pPr>
-        <w:pStyle w:val="Default"/>
-        <w:ind w:firstLine="720"/>
-        <w:rPr>
-          <w:rFonts w:ascii="Courier New" w:hAnsi="Courier New"/>
-          <w:b/>
-          <w:bCs/>
-          <w:sz w:val="20"/>
-          <w:szCs w:val="20"/>
-        </w:rPr>
-      </w:pPr>
-      <w:r>
-        <w:rPr>
-          <w:rFonts w:ascii="Courier New" w:hAnsi="Courier New"/>
-          <w:b/>
-          <w:bCs/>
-          <w:sz w:val="20"/>
-          <w:szCs w:val="20"/>
-        </w:rPr>
-        <w:t xml:space="preserve">    result1 = doSomething(num1, num2, num3)</w:t>
-      </w:r>
-    </w:p>
-    <w:p>
-      <w:pPr>
-        <w:pStyle w:val="Default"/>
-        <w:ind w:firstLine="720"/>
-        <w:rPr>
-          <w:rFonts w:ascii="Courier New" w:hAnsi="Courier New"/>
-          <w:b/>
-          <w:bCs/>
-          <w:sz w:val="20"/>
-          <w:szCs w:val="20"/>
-        </w:rPr>
-      </w:pPr>
-      <w:r>
-        <w:rPr>
-          <w:rFonts w:ascii="Courier New" w:hAnsi="Courier New"/>
-          <w:b/>
-          <w:bCs/>
-          <w:sz w:val="20"/>
-          <w:szCs w:val="20"/>
-        </w:rPr>
-        <w:t xml:space="preserve">    result2 = doSomethingElse(result1, 3)</w:t>
-      </w:r>
-    </w:p>
-    <w:p>
-      <w:pPr>
-        <w:pStyle w:val="Default"/>
-        <w:ind w:firstLine="720"/>
-        <w:rPr>
-          <w:rFonts w:ascii="Courier New" w:hAnsi="Courier New"/>
-          <w:b/>
-          <w:bCs/>
-          <w:sz w:val="20"/>
-          <w:szCs w:val="20"/>
-        </w:rPr>
-      </w:pPr>
-    </w:p>
-    <w:p>
-      <w:pPr>
-        <w:pStyle w:val="Default"/>
-        <w:ind w:firstLine="720"/>
-        <w:rPr>
-          <w:rFonts w:ascii="Courier New" w:hAnsi="Courier New"/>
-          <w:b/>
-          <w:bCs/>
-          <w:sz w:val="20"/>
-          <w:szCs w:val="20"/>
-        </w:rPr>
-      </w:pPr>
-      <w:r>
-        <w:rPr>
-          <w:rFonts w:ascii="Courier New" w:hAnsi="Courier New"/>
-          <w:b/>
-          <w:bCs/>
-          <w:sz w:val="20"/>
-          <w:szCs w:val="20"/>
-        </w:rPr>
-        <w:t xml:space="preserve">    </w:t>
-      </w:r>
-      <w:r>
-        <w:rPr>
-          <w:rFonts w:ascii="Courier New" w:hAnsi="Courier New"/>
-          <w:b/>
-          <w:bCs/>
-          <w:sz w:val="20"/>
-          <w:szCs w:val="20"/>
-        </w:rPr>
-        <w:t xml:space="preserve"># </w:t>
-      </w:r>
-      <w:r>
-        <w:rPr>
-          <w:rFonts w:ascii="Courier New" w:hAnsi="Courier New"/>
-          <w:b/>
-          <w:bCs/>
-          <w:sz w:val="20"/>
-          <w:szCs w:val="20"/>
-        </w:rPr>
-        <w:t>P</w:t>
-      </w:r>
-      <w:r>
-        <w:rPr>
-          <w:rFonts w:ascii="Courier New" w:hAnsi="Courier New"/>
-          <w:b/>
-          <w:bCs/>
-          <w:sz w:val="20"/>
-          <w:szCs w:val="20"/>
-        </w:rPr>
-        <w:t>rint output</w:t>
-      </w:r>
-    </w:p>
-    <w:p>
-      <w:pPr>
-        <w:pStyle w:val="Default"/>
-        <w:ind w:firstLine="720"/>
-        <w:rPr>
-          <w:rFonts w:ascii="Courier New" w:hAnsi="Courier New"/>
-          <w:b/>
-          <w:bCs/>
-          <w:sz w:val="20"/>
-          <w:szCs w:val="20"/>
-        </w:rPr>
-      </w:pPr>
-      <w:r>
-        <w:rPr>
-          <w:rFonts w:ascii="Courier New" w:hAnsi="Courier New"/>
-          <w:b/>
-          <w:bCs/>
-          <w:sz w:val="20"/>
-          <w:szCs w:val="20"/>
-        </w:rPr>
-        <w:t xml:space="preserve">    print(result2)</w:t>
+      <w:proofErr w:type="gramStart"/>
+      <w:r>
+        <w:rPr>
+          <w:rFonts w:ascii="Courier New" w:hAnsi="Courier New"/>
+          <w:b/>
+          <w:bCs/>
+          <w:sz w:val="20"/>
+          <w:szCs w:val="20"/>
+        </w:rPr>
+        <w:t>print</w:t>
+      </w:r>
+      <w:proofErr w:type="gramEnd"/>
+      <w:r>
+        <w:rPr>
+          <w:rFonts w:ascii="Courier New" w:hAnsi="Courier New"/>
+          <w:b/>
+          <w:bCs/>
+          <w:sz w:val="20"/>
+          <w:szCs w:val="20"/>
+        </w:rPr>
+        <w:t>(result2)</w:t>
       </w:r>
     </w:p>
     <w:p>
@@ -1911,15 +2945,27 @@
           <w:b/>
         </w:rPr>
       </w:pPr>
-      <w:r>
-        <w:rPr>
-          <w:rFonts w:ascii="Courier New" w:hAnsi="Courier New"/>
-          <w:b/>
-          <w:bCs/>
-          <w:sz w:val="20"/>
-          <w:szCs w:val="20"/>
-        </w:rPr>
-        <w:t>main()</w:t>
+      <w:proofErr w:type="gramStart"/>
+      <w:r>
+        <w:rPr>
+          <w:rFonts w:ascii="Courier New" w:hAnsi="Courier New"/>
+          <w:b/>
+          <w:bCs/>
+          <w:sz w:val="20"/>
+          <w:szCs w:val="20"/>
+        </w:rPr>
+        <w:t>main</w:t>
+      </w:r>
+      <w:proofErr w:type="gramEnd"/>
+      <w:r>
+        <w:rPr>
+          <w:rFonts w:ascii="Courier New" w:hAnsi="Courier New"/>
+          <w:b/>
+          <w:bCs/>
+          <w:sz w:val="20"/>
+          <w:szCs w:val="20"/>
+        </w:rPr>
+        <w:t>()</w:t>
       </w:r>
     </w:p>
     <w:p>
@@ -1949,8 +2995,6 @@
         </w:rPr>
         <w:t>What value does the print statement output?</w:t>
       </w:r>
-      <w:bookmarkStart w:id="0" w:name="_GoBack"/>
-      <w:bookmarkEnd w:id="0"/>
     </w:p>
     <w:sectPr>
       <w:headerReference w:type="default" r:id="rId8"/>
@@ -3241,6 +4285,7 @@
   <w:style w:type="character" w:default="1" w:styleId="DefaultParagraphFont">
     <w:name w:val="Default Paragraph Font"/>
     <w:uiPriority w:val="1"/>
+    <w:semiHidden/>
     <w:unhideWhenUsed/>
   </w:style>
   <w:style w:type="table" w:default="1" w:styleId="TableNormal">
@@ -3761,6 +4806,7 @@
   <w:style w:type="character" w:default="1" w:styleId="DefaultParagraphFont">
     <w:name w:val="Default Paragraph Font"/>
     <w:uiPriority w:val="1"/>
+    <w:semiHidden/>
     <w:unhideWhenUsed/>
   </w:style>
   <w:style w:type="table" w:default="1" w:styleId="TableNormal">

</xml_diff>